<commit_message>
switching to Jasper 8
</commit_message>
<xml_diff>
--- a/doc/Creation web application for Atjeews.docx
+++ b/doc/Creation web application for Atjeews.docx
@@ -29,15 +29,7 @@
       </w:pPr>
       <w:r>
         <w:rPr/>
-        <w:t xml:space="preserve">Generally Atjeews supports any web application created using J2EE technologies and packaged as </w:t>
-      </w:r>
-      <w:r>
-        <w:rPr/>
-        <w:t xml:space="preserve">a </w:t>
-      </w:r>
-      <w:r>
-        <w:rPr/>
-        <w:t xml:space="preserve">.war file. However considering limited resources provided by Android devices and also some APIs limitation, certain things should be taken in consideration as </w:t>
+        <w:t xml:space="preserve">Generally Atjeews supports any web application created using J2EE technologies and packaged as a .war file. However considering limited resources provided by Android devices and also some APIs limitation, certain things should be taken in consideration as </w:t>
       </w:r>
     </w:p>
     <w:p>
@@ -65,15 +57,7 @@
       </w:pPr>
       <w:r>
         <w:rPr/>
-        <w:t xml:space="preserve">Do not use features of </w:t>
-      </w:r>
-      <w:r>
-        <w:rPr/>
-        <w:t xml:space="preserve">higher than </w:t>
-      </w:r>
-      <w:r>
-        <w:rPr/>
-        <w:t xml:space="preserve">JDK 8 </w:t>
+        <w:t xml:space="preserve">Do not use features of higher than JDK 8 </w:t>
       </w:r>
     </w:p>
     <w:p>
@@ -122,15 +106,7 @@
       </w:r>
       <w:r>
         <w:rPr/>
-        <w:t xml:space="preserve"> a bit different, it guide</w:t>
-      </w:r>
-      <w:r>
-        <w:rPr/>
-        <w:t>s</w:t>
-      </w:r>
-      <w:r>
-        <w:rPr/>
-        <w:t xml:space="preserve"> you to create not only Hello World application, but an application doing something useful and even using Android APIs</w:t>
+        <w:t xml:space="preserve"> a bit different, it guides you to create not only Hello World application, but an application doing something useful and even using Android APIs</w:t>
       </w:r>
     </w:p>
     <w:p>
@@ -206,23 +182,7 @@
       </w:pPr>
       <w:r>
         <w:rPr/>
-        <w:t>JDK 1.</w:t>
-      </w:r>
-      <w:r>
-        <w:rPr/>
-        <w:t>8</w:t>
-      </w:r>
-      <w:r>
-        <w:rPr/>
-        <w:t xml:space="preserve"> or better installed (check with your OS availability, for Windows it is </w:t>
-      </w:r>
-      <w:r>
-        <w:rPr/>
-        <w:t>htt</w:t>
-      </w:r>
-      <w:r>
-        <w:rPr/>
-        <w:t>tp://java.oracle.com)</w:t>
+        <w:t>JDK 1.8 or better installed (check with your OS availability, for Windows it is htttp://java.oracle.com)</w:t>
       </w:r>
     </w:p>
     <w:p>
@@ -251,15 +211,7 @@
       </w:r>
       <w:r>
         <w:rPr/>
-        <w:t xml:space="preserve">9 </w:t>
-      </w:r>
-      <w:r>
-        <w:rPr/>
-        <w:t>or</w:t>
-      </w:r>
-      <w:r>
-        <w:rPr/>
-        <w:t xml:space="preserve"> better deployed (https://github.com/drogatkin/TJWS2)</w:t>
+        <w:t>9 or better deployed (https://github.com/drogatkin/TJWS2)</w:t>
       </w:r>
     </w:p>
     <w:p>
@@ -287,15 +239,7 @@
       </w:pPr>
       <w:r>
         <w:rPr/>
-        <w:t>Any text editor o</w:t>
-      </w:r>
-      <w:r>
-        <w:rPr/>
-        <w:t>f</w:t>
-      </w:r>
-      <w:r>
-        <w:rPr/>
-        <w:t xml:space="preserve"> your choice, or JDE as Eclipse (http://eclipse.org)</w:t>
+        <w:t>Any text editor of your choice, or JDE as Eclipse (http://eclipse.org)</w:t>
       </w:r>
     </w:p>
     <w:p>
@@ -335,7 +279,47 @@
       </w:pPr>
       <w:r>
         <w:rPr/>
-        <w:t>Although it isn’t a big deal have all project files stored in same directory, it is good to learn structuring project content. So the following directory structure is encouraged to be created.</w:t>
+        <w:t xml:space="preserve">Although it isn’t a big deal have all project files stored in </w:t>
+      </w:r>
+      <w:r>
+        <w:rPr/>
+        <w:t xml:space="preserve">the </w:t>
+      </w:r>
+      <w:r>
+        <w:rPr/>
+        <w:t xml:space="preserve">same directory, </w:t>
+      </w:r>
+      <w:r>
+        <w:rPr/>
+        <w:t xml:space="preserve">but </w:t>
+      </w:r>
+      <w:r>
+        <w:rPr/>
+        <w:t xml:space="preserve">it is </w:t>
+      </w:r>
+      <w:r>
+        <w:rPr/>
+        <w:t xml:space="preserve">a </w:t>
+      </w:r>
+      <w:r>
+        <w:rPr/>
+        <w:t xml:space="preserve">good to learn </w:t>
+      </w:r>
+      <w:r>
+        <w:rPr/>
+        <w:t xml:space="preserve">a </w:t>
+      </w:r>
+      <w:r>
+        <w:rPr/>
+        <w:t>structur</w:t>
+      </w:r>
+      <w:r>
+        <w:rPr/>
+        <w:t>iz</w:t>
+      </w:r>
+      <w:r>
+        <w:rPr/>
+        <w:t>ing project content. So the following directory structure is encouraged to be created.</w:t>
       </w:r>
     </w:p>
     <w:p>
@@ -390,7 +374,15 @@
       </w:pPr>
       <w:r>
         <w:rPr/>
-        <w:t>A valid web.xml has to be created to be able to deploy application under Atjeews, web.xml can be a really minimalist as below:</w:t>
+        <w:t>A valid web.xml has to be created to be able to deploy application under Atjeews, web.xml can be a really minimalist</w:t>
+      </w:r>
+      <w:r>
+        <w:rPr/>
+        <w:t>ic</w:t>
+      </w:r>
+      <w:r>
+        <w:rPr/>
+        <w:t xml:space="preserve"> as below:</w:t>
       </w:r>
     </w:p>
     <w:p>
@@ -475,15 +467,30 @@
       </w:pPr>
       <w:r>
         <w:rPr/>
-        <w:t xml:space="preserve">Now mycontacts.jsp can be created. Generally this file may contain just “Hello World!” string, however the purpose of this example to make it doing something more useful, like getting an access to Android contacts storage and display it as a web page. Context of Android device has to be obtained first to access contacts storage. Atjeews gives access to underneath Android context as </w:t>
-      </w:r>
-      <w:r>
-        <w:rPr/>
-        <w:t xml:space="preserve">an </w:t>
-      </w:r>
-      <w:r>
-        <w:rPr/>
-        <w:t>application property ##RuntimeEnv. The rest of the application is really straight forward. So the following content of my mycontacts.jsp has to be placed under jsp directory.</w:t>
+        <w:t xml:space="preserve">Now mycontacts.jsp can be created. Generally this file may contain just “Hello World!” string, however </w:t>
+      </w:r>
+      <w:r>
+        <w:rPr>
+          <w:rFonts w:eastAsia="ＭＳ 明朝" w:cs="" w:cstheme="minorBidi" w:eastAsiaTheme="minorEastAsia"/>
+          <w:color w:val="auto"/>
+          <w:kern w:val="0"/>
+          <w:sz w:val="22"/>
+          <w:szCs w:val="22"/>
+          <w:lang w:val="en-US" w:eastAsia="ja-JP" w:bidi="ar-SA"/>
+        </w:rPr>
+        <w:t>a</w:t>
+      </w:r>
+      <w:r>
+        <w:rPr/>
+        <w:t xml:space="preserve"> purpose of this example to make it doing something more useful, like getting an access to Android contacts storage and display it as a web page. Context of Android device has to be obtained first to access contacts storage. Atjeews gives access to </w:t>
+      </w:r>
+      <w:r>
+        <w:rPr/>
+        <w:t xml:space="preserve">the </w:t>
+      </w:r>
+      <w:r>
+        <w:rPr/>
+        <w:t>underneath Android context as an application property ##RuntimeEnv. The rest of the application is really straight forward. So the following content of my mycontacts.jsp has to be placed under jsp directory.</w:t>
       </w:r>
     </w:p>
     <w:p>
@@ -513,7 +520,22 @@
       </w:pPr>
       <w:r>
         <w:rPr/>
-        <w:t>android.database.Cursor,android.provider.ContactsContract, android.content.Context" contentType="text/html; charset=ISO-8859-1"</w:t>
+        <w:t>android.database.Cursor,android.provider.ContactsContract, android.content.Context" contentType="text/html; charset=</w:t>
+      </w:r>
+      <w:r>
+        <w:rPr>
+          <w:rFonts w:eastAsia="ＭＳ 明朝" w:cs="" w:cstheme="minorBidi" w:eastAsiaTheme="minorEastAsia"/>
+          <w:color w:val="auto"/>
+          <w:kern w:val="0"/>
+          <w:sz w:val="22"/>
+          <w:szCs w:val="22"/>
+          <w:lang w:val="en-US" w:eastAsia="ja-JP" w:bidi="ar-SA"/>
+        </w:rPr>
+        <w:t>UTF-8</w:t>
+      </w:r>
+      <w:r>
+        <w:rPr/>
+        <w:t>"</w:t>
       </w:r>
     </w:p>
     <w:p>
@@ -527,7 +549,22 @@
       </w:r>
       <w:r>
         <w:rPr/>
-        <w:t>pageEncoding="ISO-8859-1"%&gt;</w:t>
+        <w:t>pageEncoding="</w:t>
+      </w:r>
+      <w:r>
+        <w:rPr>
+          <w:rFonts w:eastAsia="ＭＳ 明朝" w:cs="" w:cstheme="minorBidi" w:eastAsiaTheme="minorEastAsia"/>
+          <w:color w:val="auto"/>
+          <w:kern w:val="0"/>
+          <w:sz w:val="22"/>
+          <w:szCs w:val="22"/>
+          <w:lang w:val="en-US" w:eastAsia="ja-JP" w:bidi="ar-SA"/>
+        </w:rPr>
+        <w:t>UTF-8</w:t>
+      </w:r>
+      <w:r>
+        <w:rPr/>
+        <w:t>"%&gt;</w:t>
       </w:r>
     </w:p>
     <w:p>
@@ -1383,11 +1420,7 @@
       </w:pPr>
       <w:r>
         <w:rPr/>
-        <w:t xml:space="preserve">Note that a permission to access contacts storage has to be granted </w:t>
-      </w:r>
-      <w:r>
-        <w:rPr/>
-        <w:t xml:space="preserve">to </w:t>
+        <w:t xml:space="preserve">Note that a permission to access contacts storage has to be granted to </w:t>
       </w:r>
       <w:r>
         <w:rPr>
@@ -1402,17 +1435,37 @@
       </w:r>
       <w:r>
         <w:rPr/>
-        <w:t xml:space="preserve"> application. Since the application runs as part of Atjeews Android application, it inherits all permissions given to it. The access to contacts is requested in Atjeews. Actually Atjeews requests already most useful permissions, however if a new application needs some rare permission, then Atjeews manifest has to be changed to request the permission. It requires an additional code to grant a permission for Android API  level 26 and up. </w:t>
-      </w:r>
-    </w:p>
-    <w:p>
-      <w:pPr>
-        <w:pStyle w:val="Normal"/>
-        <w:rPr/>
-      </w:pPr>
-      <w:r>
-        <w:rPr/>
-        <w:t>Next step will be a creation of a war file. The best way is using 7Bee tool for that. A simple 7Bee script can be created and placed in root of mycontacts project.</w:t>
+        <w:t xml:space="preserve"> application. Since the application runs as </w:t>
+      </w:r>
+      <w:r>
+        <w:rPr/>
+        <w:t xml:space="preserve">a </w:t>
+      </w:r>
+      <w:r>
+        <w:rPr/>
+        <w:t xml:space="preserve">part of Atjeews Android application, it inherits all permissions given to it. The access to contacts is requested in Atjeews. Actually Atjeews requests already most useful permissions, however if a new application needs some rare permission, then Atjeews manifest has to be changed to request the permission. It requires an additional code to grant a permission for Android API  level 26 and up. </w:t>
+      </w:r>
+      <w:r>
+        <w:rPr/>
+        <w:t>First access to the application JSP will require to do it from the device itself, all check the Android screen for a permission request.</w:t>
+      </w:r>
+    </w:p>
+    <w:p>
+      <w:pPr>
+        <w:pStyle w:val="Normal"/>
+        <w:rPr/>
+      </w:pPr>
+      <w:r>
+        <w:rPr/>
+        <w:t xml:space="preserve">Next step will be a creation of a war file. The best way is using </w:t>
+      </w:r>
+      <w:r>
+        <w:rPr/>
+        <w:t xml:space="preserve">the </w:t>
+      </w:r>
+      <w:r>
+        <w:rPr/>
+        <w:t>7Bee tool for that. A simple 7Bee script can be created and placed in root of mycontacts project.</w:t>
       </w:r>
     </w:p>
     <w:p>
@@ -2159,33 +2212,17 @@
       </w:pPr>
       <w:r>
         <w:rPr/>
-        <w:t xml:space="preserve">Directory </w:t>
-      </w:r>
-      <w:r>
-        <w:rPr/>
-        <w:t xml:space="preserve">the </w:t>
-      </w:r>
-      <w:r>
-        <w:rPr/>
-        <w:t>build will contain file mycontacts.war.</w:t>
-      </w:r>
-    </w:p>
-    <w:p>
-      <w:pPr>
-        <w:pStyle w:val="Normal"/>
-        <w:rPr/>
-      </w:pPr>
-      <w:r>
-        <w:rPr/>
-        <w:t xml:space="preserve">Now mycontacts.war has to be prepared to be deployed under Atjeews on a real device, or </w:t>
-      </w:r>
-      <w:r>
-        <w:rPr/>
-        <w:t xml:space="preserve">an </w:t>
-      </w:r>
-      <w:r>
-        <w:rPr/>
-        <w:t xml:space="preserve">emulator. </w:t>
+        <w:t>Directory the build will contain file mycontacts.war.</w:t>
+      </w:r>
+    </w:p>
+    <w:p>
+      <w:pPr>
+        <w:pStyle w:val="Normal"/>
+        <w:rPr/>
+      </w:pPr>
+      <w:r>
+        <w:rPr/>
+        <w:t xml:space="preserve">Now mycontacts.war has to be prepared to be deployed under Atjeews on a real device, or an emulator. </w:t>
       </w:r>
       <w:r>
         <w:rPr>
@@ -2367,33 +2404,17 @@
       </w:pPr>
       <w:r>
         <w:rPr/>
-        <w:t>&lt;!-- Prepare a war file for Android deployment, Copyright 202</w:t>
-      </w:r>
-      <w:r>
-        <w:rPr/>
-        <w:t>2</w:t>
-      </w:r>
-      <w:r>
-        <w:rPr/>
-        <w:t xml:space="preserve"> (c) Dmitriy Rogatkin --&gt;</w:t>
-      </w:r>
-    </w:p>
-    <w:p>
-      <w:pPr>
-        <w:pStyle w:val="Normal"/>
-        <w:rPr/>
-      </w:pPr>
-      <w:r>
-        <w:rPr/>
-        <w:t xml:space="preserve">Providing </w:t>
-      </w:r>
-      <w:r>
-        <w:rPr/>
-        <w:t xml:space="preserve">a </w:t>
-      </w:r>
-      <w:r>
-        <w:rPr/>
-        <w:t>correct location of Android JDK, Jasper and servlet reference implementation directory. Servlet.jar and jasper.jar are part of TJWS installation. It is important to use Atjeews version matching to TJWS version, since Jasper JSP compiler has to match Jasper runtime as a part of Atjeews. Launch the script using command:</w:t>
+        <w:t>&lt;!-- Prepare a war file for Android deployment, Copyright 2022 (c) Dmitriy Rogatkin --&gt;</w:t>
+      </w:r>
+    </w:p>
+    <w:p>
+      <w:pPr>
+        <w:pStyle w:val="Normal"/>
+        <w:rPr/>
+      </w:pPr>
+      <w:r>
+        <w:rPr/>
+        <w:t>Providing a correct location of Android JDK, Jasper and servlet reference implementation directory. Servlet.jar and jasper.jar are part of TJWS installation. It is important to use Atjeews version matching to TJWS version, since Jasper JSP compiler has to match Jasper runtime as a part of Atjeews. Launch the script using command:</w:t>
       </w:r>
     </w:p>
     <w:p>

</xml_diff>

<commit_message>
separated app example code from doc
</commit_message>
<xml_diff>
--- a/doc/Creation web application for Atjeews.docx
+++ b/doc/Creation web application for Atjeews.docx
@@ -1,6 +1,6 @@
 
 <file path=word/document.xml><?xml version="1.0" encoding="utf-8"?>
-<w:document xmlns:o="urn:schemas-microsoft-com:office:office" xmlns:r="http://schemas.openxmlformats.org/officeDocument/2006/relationships" xmlns:v="urn:schemas-microsoft-com:vml" xmlns:w="http://schemas.openxmlformats.org/wordprocessingml/2006/main" xmlns:w10="urn:schemas-microsoft-com:office:word" xmlns:wp="http://schemas.openxmlformats.org/drawingml/2006/wordprocessingDrawing" xmlns:wps="http://schemas.microsoft.com/office/word/2010/wordprocessingShape" xmlns:wpg="http://schemas.microsoft.com/office/word/2010/wordprocessingGroup" xmlns:mc="http://schemas.openxmlformats.org/markup-compatibility/2006" xmlns:wp14="http://schemas.microsoft.com/office/word/2010/wordprocessingDrawing" xmlns:w14="http://schemas.microsoft.com/office/word/2010/wordml" mc:Ignorable="w14 wp14">
+<w:document xmlns:o="urn:schemas-microsoft-com:office:office" xmlns:r="http://schemas.openxmlformats.org/officeDocument/2006/relationships" xmlns:v="urn:schemas-microsoft-com:vml" xmlns:w="http://schemas.openxmlformats.org/wordprocessingml/2006/main" xmlns:w10="urn:schemas-microsoft-com:office:word" xmlns:wp="http://schemas.openxmlformats.org/drawingml/2006/wordprocessingDrawing" xmlns:wps="http://schemas.microsoft.com/office/word/2010/wordprocessingShape" xmlns:wpg="http://schemas.microsoft.com/office/word/2010/wordprocessingGroup" xmlns:mc="http://schemas.openxmlformats.org/markup-compatibility/2006" xmlns:wp14="http://schemas.microsoft.com/office/word/2010/wordprocessingDrawing" xmlns:w14="http://schemas.microsoft.com/office/word/2010/wordml" xmlns:w15="http://schemas.microsoft.com/office/word/2012/wordml" mc:Ignorable="w14 wp14 w15">
   <w:body>
     <w:p>
       <w:pPr>
@@ -182,7 +182,7 @@
       </w:pPr>
       <w:r>
         <w:rPr/>
-        <w:t>JDK 1.8 or better installed (check with your OS availability, for Windows it is htttp://java.oracle.com)</w:t>
+        <w:t>JDK 8 or better installed (check with your OS availability, for Windows it is htttp://java.oracle.com)</w:t>
       </w:r>
     </w:p>
     <w:p>
@@ -211,7 +211,19 @@
       </w:r>
       <w:r>
         <w:rPr/>
-        <w:t>9 or better deployed (https://github.com/drogatkin/TJWS2)</w:t>
+        <w:t>9 or better deployed (</w:t>
+      </w:r>
+      <w:hyperlink r:id="rId2">
+        <w:r>
+          <w:rPr>
+            <w:rStyle w:val="InternetLink"/>
+          </w:rPr>
+          <w:t>https://sourceforge.net/p/tjws/git/ci/master/tree/</w:t>
+        </w:r>
+      </w:hyperlink>
+      <w:r>
+        <w:rPr/>
+        <w:t>)</w:t>
       </w:r>
     </w:p>
     <w:p>
@@ -279,47 +291,7 @@
       </w:pPr>
       <w:r>
         <w:rPr/>
-        <w:t xml:space="preserve">Although it isn’t a big deal have all project files stored in </w:t>
-      </w:r>
-      <w:r>
-        <w:rPr/>
-        <w:t xml:space="preserve">the </w:t>
-      </w:r>
-      <w:r>
-        <w:rPr/>
-        <w:t xml:space="preserve">same directory, </w:t>
-      </w:r>
-      <w:r>
-        <w:rPr/>
-        <w:t xml:space="preserve">but </w:t>
-      </w:r>
-      <w:r>
-        <w:rPr/>
-        <w:t xml:space="preserve">it is </w:t>
-      </w:r>
-      <w:r>
-        <w:rPr/>
-        <w:t xml:space="preserve">a </w:t>
-      </w:r>
-      <w:r>
-        <w:rPr/>
-        <w:t xml:space="preserve">good to learn </w:t>
-      </w:r>
-      <w:r>
-        <w:rPr/>
-        <w:t xml:space="preserve">a </w:t>
-      </w:r>
-      <w:r>
-        <w:rPr/>
-        <w:t>structur</w:t>
-      </w:r>
-      <w:r>
-        <w:rPr/>
-        <w:t>iz</w:t>
-      </w:r>
-      <w:r>
-        <w:rPr/>
-        <w:t>ing project content. So the following directory structure is encouraged to be created.</w:t>
+        <w:t>Although it isn’t a big deal have all project files stored in the same directory, but it is a good to learn a structuring project content. So the following directory structure is encouraged to be created.</w:t>
       </w:r>
     </w:p>
     <w:p>
@@ -374,15 +346,7 @@
       </w:pPr>
       <w:r>
         <w:rPr/>
-        <w:t>A valid web.xml has to be created to be able to deploy application under Atjeews, web.xml can be a really minimalist</w:t>
-      </w:r>
-      <w:r>
-        <w:rPr/>
-        <w:t>ic</w:t>
-      </w:r>
-      <w:r>
-        <w:rPr/>
-        <w:t xml:space="preserve"> as below:</w:t>
+        <w:t>A valid web.xml has to be created to be able to deploy application under Atjeews, web.xml can be a really minimalistic as below:</w:t>
       </w:r>
     </w:p>
     <w:p>
@@ -467,7 +431,15 @@
       </w:pPr>
       <w:r>
         <w:rPr/>
-        <w:t xml:space="preserve">Now mycontacts.jsp can be created. Generally this file may contain just “Hello World!” string, however </w:t>
+        <w:t xml:space="preserve">mycontacts.jsp can be created </w:t>
+      </w:r>
+      <w:r>
+        <w:rPr/>
+        <w:t>now</w:t>
+      </w:r>
+      <w:r>
+        <w:rPr/>
+        <w:t xml:space="preserve">. Generally this file may contain just “Hello World!” string, however </w:t>
       </w:r>
       <w:r>
         <w:rPr>
@@ -478,19 +450,11 @@
           <w:szCs w:val="22"/>
           <w:lang w:val="en-US" w:eastAsia="ja-JP" w:bidi="ar-SA"/>
         </w:rPr>
-        <w:t>a</w:t>
-      </w:r>
-      <w:r>
-        <w:rPr/>
-        <w:t xml:space="preserve"> purpose of this example to make it doing something more useful, like getting an access to Android contacts storage and display it as a web page. Context of Android device has to be obtained first to access contacts storage. Atjeews gives access to </w:t>
-      </w:r>
-      <w:r>
-        <w:rPr/>
-        <w:t xml:space="preserve">the </w:t>
-      </w:r>
-      <w:r>
-        <w:rPr/>
-        <w:t>underneath Android context as an application property ##RuntimeEnv. The rest of the application is really straight forward. So the following content of my mycontacts.jsp has to be placed under jsp directory.</w:t>
+        <w:t>the</w:t>
+      </w:r>
+      <w:r>
+        <w:rPr/>
+        <w:t xml:space="preserve"> purpose of this example to make it doing something more useful, like getting an access to Android contacts storage and display it as a web page. Context of Android device has to be obtained first to access contacts storage. Atjeews gives access to the underneath Android context as an application property ##RuntimeEnv. The rest of the application is really straight forward. So the following content of my mycontacts.jsp has to be placed under jsp directory.</w:t>
       </w:r>
     </w:p>
     <w:p>
@@ -903,13 +867,30 @@
       </w:pPr>
       <w:r>
         <w:rPr/>
-        <w:tab/>
-        <w:tab/>
-        <w:tab/>
-        <w:tab/>
-        <w:tab/>
-        <w:tab/>
-        <w:tab/>
+        <w:t>out.print(“&lt;</w:t>
+      </w:r>
+      <w:r>
+        <w:rPr/>
+        <w:t>span style=\”color:green\”&gt;”);</w:t>
+      </w:r>
+      <w:r>
+        <w:rPr/>
+        <w:tab/>
+        <w:tab/>
+        <w:tab/>
+        <w:tab/>
+        <w:tab/>
+        <w:tab/>
+        <w:tab/>
+      </w:r>
+    </w:p>
+    <w:p>
+      <w:pPr>
+        <w:pStyle w:val="Normal"/>
+        <w:rPr/>
+      </w:pPr>
+      <w:r>
+        <w:rPr/>
         <w:t>out.print(pCur.getString(pCur.getColumnIndex(ContactsContract.CommonDataKinds.Phone.TYPE)));</w:t>
       </w:r>
     </w:p>
@@ -927,6 +908,314 @@
         <w:tab/>
         <w:tab/>
         <w:tab/>
+        <w:t>out.print("&lt;/</w:t>
+      </w:r>
+      <w:r>
+        <w:rPr/>
+        <w:t>span&gt;</w:t>
+      </w:r>
+      <w:r>
+        <w:rPr/>
+        <w:t>&amp;nbsp;");</w:t>
+      </w:r>
+    </w:p>
+    <w:p>
+      <w:pPr>
+        <w:pStyle w:val="Normal"/>
+        <w:rPr/>
+      </w:pPr>
+      <w:r>
+        <w:rPr/>
+        <w:tab/>
+        <w:tab/>
+        <w:tab/>
+        <w:tab/>
+        <w:tab/>
+        <w:tab/>
+        <w:tab/>
+        <w:t>out.print( pCur.getString(pCur</w:t>
+      </w:r>
+    </w:p>
+    <w:p>
+      <w:pPr>
+        <w:pStyle w:val="Normal"/>
+        <w:rPr/>
+      </w:pPr>
+      <w:r>
+        <w:rPr/>
+        <w:tab/>
+        <w:tab/>
+        <w:tab/>
+        <w:tab/>
+        <w:tab/>
+        <w:tab/>
+        <w:tab/>
+        <w:tab/>
+        <w:tab/>
+        <w:t>.getColumnIndex(ContactsContract.CommonDataKinds.Phone.NUMBER)));</w:t>
+      </w:r>
+    </w:p>
+    <w:p>
+      <w:pPr>
+        <w:pStyle w:val="Normal"/>
+        <w:rPr/>
+      </w:pPr>
+      <w:r>
+        <w:rPr/>
+        <w:t xml:space="preserve">                             </w:t>
+      </w:r>
+      <w:r>
+        <w:rPr/>
+        <w:t>out.print("&lt;br/&gt;");</w:t>
+      </w:r>
+    </w:p>
+    <w:p>
+      <w:pPr>
+        <w:pStyle w:val="Normal"/>
+        <w:rPr/>
+      </w:pPr>
+      <w:r>
+        <w:rPr/>
+        <w:tab/>
+        <w:tab/>
+        <w:tab/>
+        <w:tab/>
+        <w:tab/>
+        <w:tab/>
+        <w:t>}</w:t>
+      </w:r>
+    </w:p>
+    <w:p>
+      <w:pPr>
+        <w:pStyle w:val="Normal"/>
+        <w:rPr/>
+      </w:pPr>
+      <w:r>
+        <w:rPr/>
+        <w:tab/>
+        <w:tab/>
+        <w:tab/>
+        <w:tab/>
+        <w:tab/>
+        <w:tab/>
+        <w:t>pCur.close();</w:t>
+      </w:r>
+    </w:p>
+    <w:p>
+      <w:pPr>
+        <w:pStyle w:val="Normal"/>
+        <w:rPr/>
+      </w:pPr>
+      <w:r>
+        <w:rPr/>
+        <w:tab/>
+        <w:tab/>
+        <w:tab/>
+        <w:tab/>
+        <w:tab/>
+        <w:t>}</w:t>
+      </w:r>
+    </w:p>
+    <w:p>
+      <w:pPr>
+        <w:pStyle w:val="Normal"/>
+        <w:rPr/>
+      </w:pPr>
+      <w:r>
+        <w:rPr/>
+        <w:tab/>
+        <w:tab/>
+        <w:tab/>
+        <w:tab/>
+        <w:tab/>
+        <w:t>out.print("&lt;/td&gt;&lt;td&gt;");</w:t>
+      </w:r>
+    </w:p>
+    <w:p>
+      <w:pPr>
+        <w:pStyle w:val="Normal"/>
+        <w:rPr/>
+      </w:pPr>
+      <w:r>
+        <w:rPr/>
+      </w:r>
+    </w:p>
+    <w:p>
+      <w:pPr>
+        <w:pStyle w:val="Normal"/>
+        <w:rPr/>
+      </w:pPr>
+      <w:r>
+        <w:rPr/>
+        <w:tab/>
+        <w:tab/>
+        <w:tab/>
+        <w:tab/>
+        <w:tab/>
+        <w:t>Cursor emailCur = cr.query(ContactsContract.CommonDataKinds.Email.CONTENT_URI, null,</w:t>
+      </w:r>
+    </w:p>
+    <w:p>
+      <w:pPr>
+        <w:pStyle w:val="Normal"/>
+        <w:rPr/>
+      </w:pPr>
+      <w:r>
+        <w:rPr/>
+        <w:tab/>
+        <w:tab/>
+        <w:tab/>
+        <w:tab/>
+        <w:tab/>
+        <w:tab/>
+        <w:tab/>
+        <w:t>ContactsContract.CommonDataKinds.Email.CONTACT_ID + " = ?", new String[] { id }, null);</w:t>
+      </w:r>
+    </w:p>
+    <w:p>
+      <w:pPr>
+        <w:pStyle w:val="Normal"/>
+        <w:rPr/>
+      </w:pPr>
+      <w:r>
+        <w:rPr/>
+        <w:tab/>
+        <w:tab/>
+        <w:tab/>
+        <w:tab/>
+        <w:tab/>
+        <w:t>while (emailCur.moveToNext()) {</w:t>
+      </w:r>
+    </w:p>
+    <w:p>
+      <w:pPr>
+        <w:pStyle w:val="Normal"/>
+        <w:rPr/>
+      </w:pPr>
+      <w:r>
+        <w:rPr/>
+        <w:tab/>
+        <w:tab/>
+        <w:tab/>
+        <w:tab/>
+        <w:tab/>
+        <w:tab/>
+        <w:t>// This would allow you get several email addresses</w:t>
+      </w:r>
+    </w:p>
+    <w:p>
+      <w:pPr>
+        <w:pStyle w:val="Normal"/>
+        <w:rPr/>
+      </w:pPr>
+      <w:r>
+        <w:rPr/>
+        <w:tab/>
+        <w:tab/>
+        <w:tab/>
+        <w:tab/>
+        <w:tab/>
+        <w:tab/>
+        <w:t>// if the email addresses were stored in an array</w:t>
+      </w:r>
+    </w:p>
+    <w:p>
+      <w:pPr>
+        <w:pStyle w:val="Normal"/>
+        <w:rPr/>
+      </w:pPr>
+      <w:r>
+        <w:rPr/>
+        <w:tab/>
+        <w:tab/>
+        <w:tab/>
+        <w:tab/>
+        <w:tab/>
+        <w:tab/>
+        <w:t>String email = emailCur.getString(emailCur</w:t>
+      </w:r>
+    </w:p>
+    <w:p>
+      <w:pPr>
+        <w:pStyle w:val="Normal"/>
+        <w:rPr/>
+      </w:pPr>
+      <w:r>
+        <w:rPr/>
+        <w:tab/>
+        <w:tab/>
+        <w:tab/>
+        <w:tab/>
+        <w:tab/>
+        <w:tab/>
+        <w:tab/>
+        <w:tab/>
+        <w:t>.getColumnIndex(ContactsContract.CommonDataKinds.Email.DATA));</w:t>
+      </w:r>
+    </w:p>
+    <w:p>
+      <w:pPr>
+        <w:pStyle w:val="Normal"/>
+        <w:rPr/>
+      </w:pPr>
+      <w:r>
+        <w:rPr/>
+        <w:tab/>
+        <w:tab/>
+        <w:tab/>
+        <w:tab/>
+        <w:tab/>
+        <w:tab/>
+        <w:t>String emailType = emailCur.getString(emailCur</w:t>
+      </w:r>
+    </w:p>
+    <w:p>
+      <w:pPr>
+        <w:pStyle w:val="Normal"/>
+        <w:rPr/>
+      </w:pPr>
+      <w:r>
+        <w:rPr/>
+        <w:tab/>
+        <w:tab/>
+        <w:tab/>
+        <w:tab/>
+        <w:tab/>
+        <w:tab/>
+        <w:tab/>
+        <w:tab/>
+        <w:t>.getColumnIndex(ContactsContract.CommonDataKinds.Email.TYPE));</w:t>
+      </w:r>
+    </w:p>
+    <w:p>
+      <w:pPr>
+        <w:pStyle w:val="Normal"/>
+        <w:rPr/>
+      </w:pPr>
+      <w:r>
+        <w:rPr/>
+        <w:tab/>
+        <w:tab/>
+        <w:tab/>
+        <w:tab/>
+        <w:tab/>
+        <w:tab/>
+        <w:t>out.print(email);</w:t>
+      </w:r>
+    </w:p>
+    <w:p>
+      <w:pPr>
+        <w:pStyle w:val="Normal"/>
+        <w:rPr/>
+      </w:pPr>
+      <w:r>
+        <w:rPr/>
+        <w:tab/>
+        <w:tab/>
+        <w:tab/>
+        <w:tab/>
+        <w:tab/>
+        <w:tab/>
         <w:t>out.print("&amp;nbsp;");</w:t>
       </w:r>
     </w:p>
@@ -943,40 +1232,22 @@
         <w:tab/>
         <w:tab/>
         <w:tab/>
-        <w:tab/>
-        <w:t>out.print( pCur.getString(pCur</w:t>
-      </w:r>
-    </w:p>
-    <w:p>
-      <w:pPr>
-        <w:pStyle w:val="Normal"/>
-        <w:rPr/>
-      </w:pPr>
-      <w:r>
-        <w:rPr/>
-        <w:tab/>
-        <w:tab/>
-        <w:tab/>
-        <w:tab/>
-        <w:tab/>
-        <w:tab/>
-        <w:tab/>
-        <w:tab/>
-        <w:tab/>
-        <w:t>.getColumnIndex(ContactsContract.CommonDataKinds.Phone.NUMBER)));</w:t>
-      </w:r>
-    </w:p>
-    <w:p>
-      <w:pPr>
-        <w:pStyle w:val="Normal"/>
-        <w:rPr/>
-      </w:pPr>
-      <w:r>
-        <w:rPr/>
-        <w:t xml:space="preserve">                             </w:t>
-      </w:r>
-      <w:r>
-        <w:rPr/>
+        <w:t>out.print(emailType);</w:t>
+      </w:r>
+    </w:p>
+    <w:p>
+      <w:pPr>
+        <w:pStyle w:val="Normal"/>
+        <w:rPr/>
+      </w:pPr>
+      <w:r>
+        <w:rPr/>
+        <w:tab/>
+        <w:tab/>
+        <w:tab/>
+        <w:tab/>
+        <w:tab/>
+        <w:tab/>
         <w:t>out.print("&lt;br/&gt;");</w:t>
       </w:r>
     </w:p>
@@ -992,7 +1263,6 @@
         <w:tab/>
         <w:tab/>
         <w:tab/>
-        <w:tab/>
         <w:t>}</w:t>
       </w:r>
     </w:p>
@@ -1008,19 +1278,30 @@
         <w:tab/>
         <w:tab/>
         <w:tab/>
-        <w:tab/>
-        <w:t>pCur.close();</w:t>
-      </w:r>
-    </w:p>
-    <w:p>
-      <w:pPr>
-        <w:pStyle w:val="Normal"/>
-        <w:rPr/>
-      </w:pPr>
-      <w:r>
-        <w:rPr/>
-        <w:tab/>
-        <w:tab/>
+        <w:t>emailCur.close();</w:t>
+      </w:r>
+    </w:p>
+    <w:p>
+      <w:pPr>
+        <w:pStyle w:val="Normal"/>
+        <w:rPr/>
+      </w:pPr>
+      <w:r>
+        <w:rPr/>
+        <w:t xml:space="preserve">                   </w:t>
+      </w:r>
+      <w:r>
+        <w:rPr/>
+        <w:t>out.print("&lt;/td&gt;&lt;/tr&gt;");</w:t>
+      </w:r>
+    </w:p>
+    <w:p>
+      <w:pPr>
+        <w:pStyle w:val="Normal"/>
+        <w:rPr/>
+      </w:pPr>
+      <w:r>
+        <w:rPr/>
         <w:tab/>
         <w:tab/>
         <w:tab/>
@@ -1036,242 +1317,29 @@
         <w:rPr/>
         <w:tab/>
         <w:tab/>
-        <w:tab/>
-        <w:tab/>
-        <w:tab/>
-        <w:t>out.print("&lt;/td&gt;&lt;td&gt;");</w:t>
-      </w:r>
-    </w:p>
-    <w:p>
-      <w:pPr>
-        <w:pStyle w:val="Normal"/>
-        <w:rPr/>
-      </w:pPr>
-      <w:r>
-        <w:rPr/>
-      </w:r>
-    </w:p>
-    <w:p>
-      <w:pPr>
-        <w:pStyle w:val="Normal"/>
-        <w:rPr/>
-      </w:pPr>
-      <w:r>
-        <w:rPr/>
-        <w:tab/>
-        <w:tab/>
-        <w:tab/>
-        <w:tab/>
-        <w:tab/>
-        <w:t>Cursor emailCur = cr.query(ContactsContract.CommonDataKinds.Email.CONTENT_URI, null,</w:t>
-      </w:r>
-    </w:p>
-    <w:p>
-      <w:pPr>
-        <w:pStyle w:val="Normal"/>
-        <w:rPr/>
-      </w:pPr>
-      <w:r>
-        <w:rPr/>
-        <w:tab/>
-        <w:tab/>
-        <w:tab/>
-        <w:tab/>
-        <w:tab/>
-        <w:tab/>
-        <w:tab/>
-        <w:t>ContactsContract.CommonDataKinds.Email.CONTACT_ID + " = ?", new String[] { id }, null);</w:t>
-      </w:r>
-    </w:p>
-    <w:p>
-      <w:pPr>
-        <w:pStyle w:val="Normal"/>
-        <w:rPr/>
-      </w:pPr>
-      <w:r>
-        <w:rPr/>
-        <w:tab/>
-        <w:tab/>
-        <w:tab/>
-        <w:tab/>
-        <w:tab/>
-        <w:t>while (emailCur.moveToNext()) {</w:t>
-      </w:r>
-    </w:p>
-    <w:p>
-      <w:pPr>
-        <w:pStyle w:val="Normal"/>
-        <w:rPr/>
-      </w:pPr>
-      <w:r>
-        <w:rPr/>
-        <w:tab/>
-        <w:tab/>
-        <w:tab/>
-        <w:tab/>
-        <w:tab/>
-        <w:tab/>
-        <w:t>// This would allow you get several email addresses</w:t>
-      </w:r>
-    </w:p>
-    <w:p>
-      <w:pPr>
-        <w:pStyle w:val="Normal"/>
-        <w:rPr/>
-      </w:pPr>
-      <w:r>
-        <w:rPr/>
-        <w:tab/>
-        <w:tab/>
-        <w:tab/>
-        <w:tab/>
-        <w:tab/>
-        <w:tab/>
-        <w:t>// if the email addresses were stored in an array</w:t>
-      </w:r>
-    </w:p>
-    <w:p>
-      <w:pPr>
-        <w:pStyle w:val="Normal"/>
-        <w:rPr/>
-      </w:pPr>
-      <w:r>
-        <w:rPr/>
-        <w:tab/>
-        <w:tab/>
-        <w:tab/>
-        <w:tab/>
-        <w:tab/>
-        <w:tab/>
-        <w:t>String email = emailCur.getString(emailCur</w:t>
-      </w:r>
-    </w:p>
-    <w:p>
-      <w:pPr>
-        <w:pStyle w:val="Normal"/>
-        <w:rPr/>
-      </w:pPr>
-      <w:r>
-        <w:rPr/>
-        <w:tab/>
-        <w:tab/>
-        <w:tab/>
-        <w:tab/>
-        <w:tab/>
-        <w:tab/>
-        <w:tab/>
-        <w:tab/>
-        <w:t>.getColumnIndex(ContactsContract.CommonDataKinds.Email.DATA));</w:t>
-      </w:r>
-    </w:p>
-    <w:p>
-      <w:pPr>
-        <w:pStyle w:val="Normal"/>
-        <w:rPr/>
-      </w:pPr>
-      <w:r>
-        <w:rPr/>
-        <w:tab/>
-        <w:tab/>
-        <w:tab/>
-        <w:tab/>
-        <w:tab/>
-        <w:tab/>
-        <w:t>String emailType = emailCur.getString(emailCur</w:t>
-      </w:r>
-    </w:p>
-    <w:p>
-      <w:pPr>
-        <w:pStyle w:val="Normal"/>
-        <w:rPr/>
-      </w:pPr>
-      <w:r>
-        <w:rPr/>
-        <w:tab/>
-        <w:tab/>
-        <w:tab/>
-        <w:tab/>
-        <w:tab/>
-        <w:tab/>
-        <w:tab/>
-        <w:tab/>
-        <w:t>.getColumnIndex(ContactsContract.CommonDataKinds.Email.TYPE));</w:t>
-      </w:r>
-    </w:p>
-    <w:p>
-      <w:pPr>
-        <w:pStyle w:val="Normal"/>
-        <w:rPr/>
-      </w:pPr>
-      <w:r>
-        <w:rPr/>
-        <w:tab/>
-        <w:tab/>
-        <w:tab/>
-        <w:tab/>
-        <w:tab/>
-        <w:tab/>
-        <w:t>out.print(email);</w:t>
-      </w:r>
-    </w:p>
-    <w:p>
-      <w:pPr>
-        <w:pStyle w:val="Normal"/>
-        <w:rPr/>
-      </w:pPr>
-      <w:r>
-        <w:rPr/>
-        <w:tab/>
-        <w:tab/>
-        <w:tab/>
-        <w:tab/>
-        <w:tab/>
-        <w:tab/>
-        <w:t>out.print("&amp;nbsp;");</w:t>
-      </w:r>
-    </w:p>
-    <w:p>
-      <w:pPr>
-        <w:pStyle w:val="Normal"/>
-        <w:rPr/>
-      </w:pPr>
-      <w:r>
-        <w:rPr/>
-        <w:tab/>
-        <w:tab/>
-        <w:tab/>
-        <w:tab/>
-        <w:tab/>
-        <w:tab/>
-        <w:t>out.print(emailType);</w:t>
-      </w:r>
-    </w:p>
-    <w:p>
-      <w:pPr>
-        <w:pStyle w:val="Normal"/>
-        <w:rPr/>
-      </w:pPr>
-      <w:r>
-        <w:rPr/>
-        <w:tab/>
-        <w:tab/>
-        <w:tab/>
-        <w:tab/>
-        <w:tab/>
-        <w:tab/>
-        <w:t>out.print("&lt;br/&gt;");</w:t>
-      </w:r>
-    </w:p>
-    <w:p>
-      <w:pPr>
-        <w:pStyle w:val="Normal"/>
-        <w:rPr/>
-      </w:pPr>
-      <w:r>
-        <w:rPr/>
-        <w:tab/>
-        <w:tab/>
-        <w:tab/>
+        <w:t>} else {</w:t>
+      </w:r>
+    </w:p>
+    <w:p>
+      <w:pPr>
+        <w:pStyle w:val="Normal"/>
+        <w:rPr/>
+      </w:pPr>
+      <w:r>
+        <w:rPr/>
+        <w:tab/>
+        <w:tab/>
+        <w:tab/>
+        <w:t>out.print("&lt;tr&gt;&lt;td colspan=3&gt;No contacts&lt;/td&gt;&lt;/tr&gt;");</w:t>
+      </w:r>
+    </w:p>
+    <w:p>
+      <w:pPr>
+        <w:pStyle w:val="Normal"/>
+        <w:rPr/>
+      </w:pPr>
+      <w:r>
+        <w:rPr/>
         <w:tab/>
         <w:tab/>
         <w:t>}</w:t>
@@ -1286,85 +1354,6 @@
         <w:rPr/>
         <w:tab/>
         <w:tab/>
-        <w:tab/>
-        <w:tab/>
-        <w:tab/>
-        <w:t>emailCur.close();</w:t>
-      </w:r>
-    </w:p>
-    <w:p>
-      <w:pPr>
-        <w:pStyle w:val="Normal"/>
-        <w:rPr/>
-      </w:pPr>
-      <w:r>
-        <w:rPr/>
-        <w:t xml:space="preserve">                   </w:t>
-      </w:r>
-      <w:r>
-        <w:rPr/>
-        <w:t>out.print("&lt;/td&gt;&lt;/tr&gt;");</w:t>
-      </w:r>
-    </w:p>
-    <w:p>
-      <w:pPr>
-        <w:pStyle w:val="Normal"/>
-        <w:rPr/>
-      </w:pPr>
-      <w:r>
-        <w:rPr/>
-        <w:tab/>
-        <w:tab/>
-        <w:tab/>
-        <w:t>}</w:t>
-      </w:r>
-    </w:p>
-    <w:p>
-      <w:pPr>
-        <w:pStyle w:val="Normal"/>
-        <w:rPr/>
-      </w:pPr>
-      <w:r>
-        <w:rPr/>
-        <w:tab/>
-        <w:tab/>
-        <w:t>} else {</w:t>
-      </w:r>
-    </w:p>
-    <w:p>
-      <w:pPr>
-        <w:pStyle w:val="Normal"/>
-        <w:rPr/>
-      </w:pPr>
-      <w:r>
-        <w:rPr/>
-        <w:tab/>
-        <w:tab/>
-        <w:tab/>
-        <w:t>out.print("&lt;tr&gt;&lt;td colspan=3&gt;No contacts&lt;/td&gt;&lt;/tr&gt;");</w:t>
-      </w:r>
-    </w:p>
-    <w:p>
-      <w:pPr>
-        <w:pStyle w:val="Normal"/>
-        <w:rPr/>
-      </w:pPr>
-      <w:r>
-        <w:rPr/>
-        <w:tab/>
-        <w:tab/>
-        <w:t>}</w:t>
-      </w:r>
-    </w:p>
-    <w:p>
-      <w:pPr>
-        <w:pStyle w:val="Normal"/>
-        <w:rPr/>
-      </w:pPr>
-      <w:r>
-        <w:rPr/>
-        <w:tab/>
-        <w:tab/>
         <w:t>cur.close(); // finally</w:t>
       </w:r>
     </w:p>
@@ -1423,49 +1412,34 @@
         <w:t xml:space="preserve">Note that a permission to access contacts storage has to be granted to </w:t>
       </w:r>
       <w:r>
-        <w:rPr>
-          <w:rFonts w:eastAsia="ＭＳ 明朝" w:cs="" w:cstheme="minorBidi" w:eastAsiaTheme="minorEastAsia"/>
-          <w:color w:val="auto"/>
-          <w:kern w:val="0"/>
-          <w:sz w:val="22"/>
-          <w:szCs w:val="22"/>
-          <w:lang w:val="en-US" w:eastAsia="ja-JP" w:bidi="ar-SA"/>
-        </w:rPr>
-        <w:t>the</w:t>
-      </w:r>
-      <w:r>
-        <w:rPr/>
-        <w:t xml:space="preserve"> application. Since the application runs as </w:t>
-      </w:r>
-      <w:r>
-        <w:rPr/>
-        <w:t xml:space="preserve">a </w:t>
-      </w:r>
-      <w:r>
-        <w:rPr/>
-        <w:t xml:space="preserve">part of Atjeews Android application, it inherits all permissions given to it. The access to contacts is requested in Atjeews. Actually Atjeews requests already most useful permissions, however if a new application needs some rare permission, then Atjeews manifest has to be changed to request the permission. It requires an additional code to grant a permission for Android API  level 26 and up. </w:t>
-      </w:r>
-      <w:r>
-        <w:rPr/>
-        <w:t>First access to the application JSP will require to do it from the device itself, all check the Android screen for a permission request.</w:t>
-      </w:r>
-    </w:p>
-    <w:p>
-      <w:pPr>
-        <w:pStyle w:val="Normal"/>
-        <w:rPr/>
-      </w:pPr>
-      <w:r>
-        <w:rPr/>
-        <w:t xml:space="preserve">Next step will be a creation of a war file. The best way is using </w:t>
-      </w:r>
-      <w:r>
-        <w:rPr/>
-        <w:t xml:space="preserve">the </w:t>
-      </w:r>
-      <w:r>
-        <w:rPr/>
-        <w:t>7Bee tool for that. A simple 7Bee script can be created and placed in root of mycontacts project.</w:t>
+        <w:rPr/>
+        <w:t>Atjeews</w:t>
+      </w:r>
+      <w:r>
+        <w:rPr/>
+        <w:t xml:space="preserve">. Since the application runs as a part of Atjeews Android application, it inherits all permissions given to it. The access to contacts is requested in Atjeews </w:t>
+      </w:r>
+      <w:r>
+        <w:rPr/>
+        <w:t>manifest</w:t>
+      </w:r>
+      <w:r>
+        <w:rPr/>
+        <w:t xml:space="preserve">. Actually Atjeews requests already most useful permissions, however if a new application needs some rare permission, then Atjeews manifest has to be changed to request the permission. It requires an additional code to grant a permission for Android API  level 26 and up. First access to the application JSP will require to do it from the device itself, all check the Android screen for a permission request. </w:t>
+      </w:r>
+      <w:r>
+        <w:rPr/>
+        <w:t>Or, permissions can be granted in Atjeews app info.</w:t>
+      </w:r>
+    </w:p>
+    <w:p>
+      <w:pPr>
+        <w:pStyle w:val="Normal"/>
+        <w:rPr/>
+      </w:pPr>
+      <w:r>
+        <w:rPr/>
+        <w:t>Next step will be a creation of a war file. The best way is using the 7Bee tool for that. A simple 7Bee script can be created and placed in root of mycontacts project.</w:t>
       </w:r>
     </w:p>
     <w:p>
@@ -2314,7 +2288,7 @@
       </w:r>
       <w:r>
         <w:rPr/>
-        <w:t>&lt;!ENTITY jasper_lib "/home/dmitriy/projects/jasper-7.0.75/build/jasper.jar"&gt;</w:t>
+        <w:t>&lt;!ENTITY jasper_lib "/home/dmitriy/projects/jasper-8.5.78/build/jasper.jar"&gt;</w:t>
       </w:r>
     </w:p>
     <w:p>
@@ -2328,7 +2302,7 @@
       </w:r>
       <w:r>
         <w:rPr/>
-        <w:t>&lt;!ENTITY servlet_lib "maven:javax.servlet:javax.servlet-api:3.1.0"&gt;</w:t>
+        <w:t>&lt;!ENTITY tjws_wskt_lib "/home/dmitriy/projects/TJWS2/1.x/lib/wskt.jar"&gt;</w:t>
       </w:r>
     </w:p>
     <w:p>
@@ -2342,7 +2316,7 @@
       </w:r>
       <w:r>
         <w:rPr/>
-        <w:t>&lt;!ENTITY tjws_wskt_lib "/home/dmitriy/projects/TJWS2/1.x/lib/wskt.jar"&gt;</w:t>
+        <w:t>&lt;!ENTITY fast_scan_lib "/home/dmitriy/projects/fast-classpath-scanner/lib/class-scanner.jar"&gt;</w:t>
       </w:r>
     </w:p>
     <w:p>
@@ -2356,7 +2330,15 @@
       </w:r>
       <w:r>
         <w:rPr/>
-        <w:t>&lt;!ENTITY fast_scan_lib "/home/dmitriy/projects/fast-classpath-scanner/lib/class-scanner.jar"&gt;</w:t>
+        <w:t>&lt;!ENTITY target "3</w:t>
+      </w:r>
+      <w:r>
+        <w:rPr/>
+        <w:t>4</w:t>
+      </w:r>
+      <w:r>
+        <w:rPr/>
+        <w:t>"&gt;</w:t>
       </w:r>
     </w:p>
     <w:p>
@@ -2370,21 +2352,15 @@
       </w:r>
       <w:r>
         <w:rPr/>
-        <w:t>&lt;!ENTITY target "30"&gt;</w:t>
-      </w:r>
-    </w:p>
-    <w:p>
-      <w:pPr>
-        <w:pStyle w:val="Normal"/>
-        <w:rPr/>
-      </w:pPr>
-      <w:r>
-        <w:rPr/>
-        <w:t xml:space="preserve">      </w:t>
-      </w:r>
-      <w:r>
-        <w:rPr/>
-        <w:t>&lt;!ENTITY build_ver "29.0.3"&gt;</w:t>
+        <w:t>&lt;!ENTITY build_ver "</w:t>
+      </w:r>
+      <w:r>
+        <w:rPr/>
+        <w:t>30</w:t>
+      </w:r>
+      <w:r>
+        <w:rPr/>
+        <w:t>.0.3"&gt;</w:t>
       </w:r>
     </w:p>
     <w:p>
@@ -2404,27 +2380,67 @@
       </w:pPr>
       <w:r>
         <w:rPr/>
-        <w:t>&lt;!-- Prepare a war file for Android deployment, Copyright 2022 (c) Dmitriy Rogatkin --&gt;</w:t>
-      </w:r>
-    </w:p>
-    <w:p>
-      <w:pPr>
-        <w:pStyle w:val="Normal"/>
-        <w:rPr/>
-      </w:pPr>
-      <w:r>
-        <w:rPr/>
-        <w:t>Providing a correct location of Android JDK, Jasper and servlet reference implementation directory. Servlet.jar and jasper.jar are part of TJWS installation. It is important to use Atjeews version matching to TJWS version, since Jasper JSP compiler has to match Jasper runtime as a part of Atjeews. Launch the script using command:</w:t>
-      </w:r>
-    </w:p>
-    <w:p>
-      <w:pPr>
-        <w:pStyle w:val="Normal"/>
-        <w:rPr/>
-      </w:pPr>
-      <w:r>
-        <w:rPr/>
-        <w:t>bee -- build\mycontacts.war</w:t>
+        <w:t>&lt;!-- Prepare a war file for Android deployment, Copyright 202</w:t>
+      </w:r>
+      <w:r>
+        <w:rPr/>
+        <w:t>4</w:t>
+      </w:r>
+      <w:r>
+        <w:rPr/>
+        <w:t xml:space="preserve"> (c) Dmitriy Rogatkin --&gt;</w:t>
+      </w:r>
+    </w:p>
+    <w:p>
+      <w:pPr>
+        <w:pStyle w:val="Normal"/>
+        <w:rPr/>
+      </w:pPr>
+      <w:r>
+        <w:rPr/>
+        <w:t xml:space="preserve">Providing a correct location of Android JDK, Jasper and </w:t>
+      </w:r>
+      <w:r>
+        <w:rPr/>
+        <w:t>TJWS components</w:t>
+      </w:r>
+      <w:r>
+        <w:rPr/>
+        <w:t xml:space="preserve">. </w:t>
+      </w:r>
+      <w:r>
+        <w:rPr/>
+        <w:t xml:space="preserve">Servlet API and websocket API get downloaded from Maven repository, so an internet connection can be required for that one time. </w:t>
+      </w:r>
+      <w:r>
+        <w:rPr/>
+        <w:t xml:space="preserve"> jasper.jar </w:t>
+      </w:r>
+      <w:r>
+        <w:rPr/>
+        <w:t xml:space="preserve">and other components can be taken from </w:t>
+      </w:r>
+      <w:r>
+        <w:rPr/>
+        <w:t>TJWS installation. It is important to use Atjeews version matching to TJWS version, since Jasper JSP compiler has to match Jasper runtime as a part of Atjeews. Launch the script using command:</w:t>
+      </w:r>
+    </w:p>
+    <w:p>
+      <w:pPr>
+        <w:pStyle w:val="Normal"/>
+        <w:rPr/>
+      </w:pPr>
+      <w:r>
+        <w:rPr/>
+        <w:t xml:space="preserve">bee -f bee-dexwar.xml -- </w:t>
+      </w:r>
+      <w:r>
+        <w:rPr/>
+        <w:t>doc/mycontacts/</w:t>
+      </w:r>
+      <w:r>
+        <w:rPr/>
+        <w:t>build/mycontacts.war</w:t>
       </w:r>
     </w:p>
     <w:p>
@@ -2472,7 +2488,7 @@
                     </pic:cNvPicPr>
                   </pic:nvPicPr>
                   <pic:blipFill>
-                    <a:blip r:embed="rId2"/>
+                    <a:blip r:embed="rId3"/>
                     <a:stretch>
                       <a:fillRect/>
                     </a:stretch>
@@ -2500,7 +2516,27 @@
       </w:pPr>
       <w:r>
         <w:rPr/>
-        <w:t>Deployment in an emulator is a bit trickier. You need to tell to the emulator to forward certain port from its space to a port of your machine. You can use telnet to do that. Launch telnet first:</w:t>
+        <w:t xml:space="preserve">If there is the webfolder app already running on your PC, then launch a browser in the emulator, access the webfolder, navigate to mycontacts.war and get a download link to it. Copy the link in the clipboard and then paste </w:t>
+      </w:r>
+      <w:r>
+        <w:rPr/>
+        <w:t>it</w:t>
+      </w:r>
+      <w:r>
+        <w:rPr/>
+        <w:t xml:space="preserve"> directly in Atjeews for a deployment.  </w:t>
+      </w:r>
+      <w:r>
+        <w:rPr/>
+        <w:t xml:space="preserve">Deployment </w:t>
+      </w:r>
+      <w:r>
+        <w:rPr/>
+        <w:t>using a browser of your PC</w:t>
+      </w:r>
+      <w:r>
+        <w:rPr/>
+        <w:t xml:space="preserve"> is a bit trickier. You need to tell to the emulator to forward certain port from its space to a port of your machine. You can use telnet to do that. Launch telnet first:</w:t>
       </w:r>
     </w:p>
     <w:p>
@@ -2550,14 +2586,20 @@
         <w:rPr/>
         <w:t xml:space="preserve">Now you can access Atjeews from desktop browser using URL </w:t>
       </w:r>
-      <w:hyperlink r:id="rId3">
+      <w:hyperlink r:id="rId4">
         <w:r>
           <w:rPr>
             <w:rStyle w:val="InternetLink"/>
           </w:rPr>
-          <w:t>http://localhost:5000m</w:t>
+          <w:t>http://localhost:5000</w:t>
         </w:r>
       </w:hyperlink>
+      <w:r>
+        <w:rPr>
+          <w:rStyle w:val="InternetLink"/>
+        </w:rPr>
+        <w:t>/</w:t>
+      </w:r>
       <w:r>
         <w:rPr/>
         <w:t xml:space="preserve"> so use </w:t>
@@ -2586,6 +2628,16 @@
       </w:pPr>
       <w:r>
         <w:rPr/>
+        <w:t>If your Android is 14 or later, every redeployment may require wiping all data, so debug your project in an emulator with lower Android version.</w:t>
+      </w:r>
+    </w:p>
+    <w:p>
+      <w:pPr>
+        <w:pStyle w:val="Normal"/>
+        <w:rPr/>
+      </w:pPr>
+      <w:r>
+        <w:rPr/>
         <w:t>Now time to start improving the application and learn WebBee to bring more exciting applications to Android device.</w:t>
       </w:r>
     </w:p>
@@ -2616,7 +2668,7 @@
     <w:sectPr>
       <w:type w:val="nextPage"/>
       <w:pgSz w:w="12240" w:h="15840"/>
-      <w:pgMar w:left="1701" w:right="850" w:header="0" w:top="1134" w:footer="0" w:bottom="1134" w:gutter="0"/>
+      <w:pgMar w:left="1701" w:right="850" w:gutter="0" w:header="0" w:top="1134" w:footer="0" w:bottom="1134"/>
       <w:pgNumType w:fmt="decimal"/>
       <w:formProt w:val="false"/>
       <w:textDirection w:val="lrTb"/>
@@ -2627,7 +2679,7 @@
 </file>
 
 <file path=word/numbering.xml><?xml version="1.0" encoding="utf-8"?>
-<w:numbering xmlns:w="http://schemas.openxmlformats.org/wordprocessingml/2006/main" xmlns:o="urn:schemas-microsoft-com:office:office" xmlns:r="http://schemas.openxmlformats.org/officeDocument/2006/relationships" xmlns:v="urn:schemas-microsoft-com:vml">
+<w:numbering xmlns:w="http://schemas.openxmlformats.org/wordprocessingml/2006/main" xmlns:o="urn:schemas-microsoft-com:office:office" xmlns:r="http://schemas.openxmlformats.org/officeDocument/2006/relationships" xmlns:v="urn:schemas-microsoft-com:vml" xmlns:mc="http://schemas.openxmlformats.org/markup-compatibility/2006" xmlns:w14="http://schemas.microsoft.com/office/word/2010/wordml" mc:Ignorable="w14">
   <w:abstractNum w:abstractNumId="1">
     <w:lvl w:ilvl="0">
       <w:start w:val="1"/>
@@ -2640,6 +2692,7 @@
         </w:tabs>
         <w:ind w:left="720" w:hanging="360"/>
       </w:pPr>
+      <w:rPr/>
     </w:lvl>
     <w:lvl w:ilvl="1">
       <w:start w:val="1"/>
@@ -2652,6 +2705,7 @@
         </w:tabs>
         <w:ind w:left="1440" w:hanging="360"/>
       </w:pPr>
+      <w:rPr/>
     </w:lvl>
     <w:lvl w:ilvl="2">
       <w:start w:val="1"/>
@@ -2664,6 +2718,7 @@
         </w:tabs>
         <w:ind w:left="2160" w:hanging="180"/>
       </w:pPr>
+      <w:rPr/>
     </w:lvl>
     <w:lvl w:ilvl="3">
       <w:start w:val="1"/>
@@ -2676,6 +2731,7 @@
         </w:tabs>
         <w:ind w:left="2880" w:hanging="360"/>
       </w:pPr>
+      <w:rPr/>
     </w:lvl>
     <w:lvl w:ilvl="4">
       <w:start w:val="1"/>
@@ -2688,6 +2744,7 @@
         </w:tabs>
         <w:ind w:left="3600" w:hanging="360"/>
       </w:pPr>
+      <w:rPr/>
     </w:lvl>
     <w:lvl w:ilvl="5">
       <w:start w:val="1"/>
@@ -2700,6 +2757,7 @@
         </w:tabs>
         <w:ind w:left="4320" w:hanging="180"/>
       </w:pPr>
+      <w:rPr/>
     </w:lvl>
     <w:lvl w:ilvl="6">
       <w:start w:val="1"/>
@@ -2712,6 +2770,7 @@
         </w:tabs>
         <w:ind w:left="5040" w:hanging="360"/>
       </w:pPr>
+      <w:rPr/>
     </w:lvl>
     <w:lvl w:ilvl="7">
       <w:start w:val="1"/>
@@ -2724,6 +2783,7 @@
         </w:tabs>
         <w:ind w:left="5760" w:hanging="360"/>
       </w:pPr>
+      <w:rPr/>
     </w:lvl>
     <w:lvl w:ilvl="8">
       <w:start w:val="1"/>
@@ -2736,6 +2796,7 @@
         </w:tabs>
         <w:ind w:left="6480" w:hanging="180"/>
       </w:pPr>
+      <w:rPr/>
     </w:lvl>
   </w:abstractNum>
   <w:abstractNum w:abstractNumId="2">
@@ -3442,7 +3503,6 @@
     <w:semiHidden/>
     <w:unhideWhenUsed/>
     <w:tblPr>
-      <w:tblInd w:w="0" w:type="dxa"/>
       <w:tblCellMar>
         <w:top w:w="0" w:type="dxa"/>
         <w:left w:w="108" w:type="dxa"/>

</xml_diff>

<commit_message>
added more details about the first app and a screen shot
</commit_message>
<xml_diff>
--- a/doc/Creation web application for Atjeews.docx
+++ b/doc/Creation web application for Atjeews.docx
@@ -431,15 +431,7 @@
       </w:pPr>
       <w:r>
         <w:rPr/>
-        <w:t xml:space="preserve">mycontacts.jsp can be created </w:t>
-      </w:r>
-      <w:r>
-        <w:rPr/>
-        <w:t>now</w:t>
-      </w:r>
-      <w:r>
-        <w:rPr/>
-        <w:t xml:space="preserve">. Generally this file may contain just “Hello World!” string, however </w:t>
+        <w:t xml:space="preserve">mycontacts.jsp can be created now. Generally this file may contain just “Hello World!” string, however </w:t>
       </w:r>
       <w:r>
         <w:rPr>
@@ -867,14 +859,7 @@
       </w:pPr>
       <w:r>
         <w:rPr/>
-        <w:t>out.print(“&lt;</w:t>
-      </w:r>
-      <w:r>
-        <w:rPr/>
-        <w:t>span style=\”color:green\”&gt;”);</w:t>
-      </w:r>
-      <w:r>
-        <w:rPr/>
+        <w:t>out.print(“&lt;span style=\”color:green\”&gt;”);</w:t>
         <w:tab/>
         <w:tab/>
         <w:tab/>
@@ -908,15 +893,7 @@
         <w:tab/>
         <w:tab/>
         <w:tab/>
-        <w:t>out.print("&lt;/</w:t>
-      </w:r>
-      <w:r>
-        <w:rPr/>
-        <w:t>span&gt;</w:t>
-      </w:r>
-      <w:r>
-        <w:rPr/>
-        <w:t>&amp;nbsp;");</w:t>
+        <w:t>out.print("&lt;/span&gt;&amp;nbsp;");</w:t>
       </w:r>
     </w:p>
     <w:p>
@@ -1409,27 +1386,7 @@
       </w:pPr>
       <w:r>
         <w:rPr/>
-        <w:t xml:space="preserve">Note that a permission to access contacts storage has to be granted to </w:t>
-      </w:r>
-      <w:r>
-        <w:rPr/>
-        <w:t>Atjeews</w:t>
-      </w:r>
-      <w:r>
-        <w:rPr/>
-        <w:t xml:space="preserve">. Since the application runs as a part of Atjeews Android application, it inherits all permissions given to it. The access to contacts is requested in Atjeews </w:t>
-      </w:r>
-      <w:r>
-        <w:rPr/>
-        <w:t>manifest</w:t>
-      </w:r>
-      <w:r>
-        <w:rPr/>
-        <w:t xml:space="preserve">. Actually Atjeews requests already most useful permissions, however if a new application needs some rare permission, then Atjeews manifest has to be changed to request the permission. It requires an additional code to grant a permission for Android API  level 26 and up. First access to the application JSP will require to do it from the device itself, all check the Android screen for a permission request. </w:t>
-      </w:r>
-      <w:r>
-        <w:rPr/>
-        <w:t>Or, permissions can be granted in Atjeews app info.</w:t>
+        <w:t>Note that a permission to access contacts storage has to be granted to Atjeews. Since the application runs as a part of Atjeews Android application, it inherits all permissions given to it. The access to contacts is requested in Atjeews manifest. Actually Atjeews requests already most useful permissions, however if a new application needs some rare permission, then Atjeews manifest has to be changed to request the permission. It requires an additional code to grant a permission for Android API  level 26 and up. First access to the application JSP will require to do it from the device itself, all check the Android screen for a permission request. Or, permissions can be granted in Atjeews app info.</w:t>
       </w:r>
     </w:p>
     <w:p>
@@ -2330,15 +2287,7 @@
       </w:r>
       <w:r>
         <w:rPr/>
-        <w:t>&lt;!ENTITY target "3</w:t>
-      </w:r>
-      <w:r>
-        <w:rPr/>
-        <w:t>4</w:t>
-      </w:r>
-      <w:r>
-        <w:rPr/>
-        <w:t>"&gt;</w:t>
+        <w:t>&lt;!ENTITY target "34"&gt;</w:t>
       </w:r>
     </w:p>
     <w:p>
@@ -2352,15 +2301,7 @@
       </w:r>
       <w:r>
         <w:rPr/>
-        <w:t>&lt;!ENTITY build_ver "</w:t>
-      </w:r>
-      <w:r>
-        <w:rPr/>
-        <w:t>30</w:t>
-      </w:r>
-      <w:r>
-        <w:rPr/>
-        <w:t>.0.3"&gt;</w:t>
+        <w:t>&lt;!ENTITY build_ver "30.0.3"&gt;</w:t>
       </w:r>
     </w:p>
     <w:p>
@@ -2380,67 +2321,27 @@
       </w:pPr>
       <w:r>
         <w:rPr/>
-        <w:t>&lt;!-- Prepare a war file for Android deployment, Copyright 202</w:t>
-      </w:r>
-      <w:r>
-        <w:rPr/>
-        <w:t>4</w:t>
-      </w:r>
-      <w:r>
-        <w:rPr/>
-        <w:t xml:space="preserve"> (c) Dmitriy Rogatkin --&gt;</w:t>
-      </w:r>
-    </w:p>
-    <w:p>
-      <w:pPr>
-        <w:pStyle w:val="Normal"/>
-        <w:rPr/>
-      </w:pPr>
-      <w:r>
-        <w:rPr/>
-        <w:t xml:space="preserve">Providing a correct location of Android JDK, Jasper and </w:t>
-      </w:r>
-      <w:r>
-        <w:rPr/>
-        <w:t>TJWS components</w:t>
-      </w:r>
-      <w:r>
-        <w:rPr/>
-        <w:t xml:space="preserve">. </w:t>
-      </w:r>
-      <w:r>
-        <w:rPr/>
-        <w:t xml:space="preserve">Servlet API and websocket API get downloaded from Maven repository, so an internet connection can be required for that one time. </w:t>
-      </w:r>
-      <w:r>
-        <w:rPr/>
-        <w:t xml:space="preserve"> jasper.jar </w:t>
-      </w:r>
-      <w:r>
-        <w:rPr/>
-        <w:t xml:space="preserve">and other components can be taken from </w:t>
-      </w:r>
-      <w:r>
-        <w:rPr/>
-        <w:t>TJWS installation. It is important to use Atjeews version matching to TJWS version, since Jasper JSP compiler has to match Jasper runtime as a part of Atjeews. Launch the script using command:</w:t>
-      </w:r>
-    </w:p>
-    <w:p>
-      <w:pPr>
-        <w:pStyle w:val="Normal"/>
-        <w:rPr/>
-      </w:pPr>
-      <w:r>
-        <w:rPr/>
-        <w:t xml:space="preserve">bee -f bee-dexwar.xml -- </w:t>
-      </w:r>
-      <w:r>
-        <w:rPr/>
-        <w:t>doc/mycontacts/</w:t>
-      </w:r>
-      <w:r>
-        <w:rPr/>
-        <w:t>build/mycontacts.war</w:t>
+        <w:t>&lt;!-- Prepare a war file for Android deployment, Copyright 2024 (c) Dmitriy Rogatkin --&gt;</w:t>
+      </w:r>
+    </w:p>
+    <w:p>
+      <w:pPr>
+        <w:pStyle w:val="Normal"/>
+        <w:rPr/>
+      </w:pPr>
+      <w:r>
+        <w:rPr/>
+        <w:t>Providing a correct location of Android JDK, Jasper and TJWS components. Servlet API and websocket API get downloaded from Maven repository, so an internet connection can be required for that one time.  jasper.jar and other components can be taken from TJWS installation. It is important to use Atjeews version matching to TJWS version, since Jasper JSP compiler has to match Jasper runtime as a part of Atjeews. Launch the script using command:</w:t>
+      </w:r>
+    </w:p>
+    <w:p>
+      <w:pPr>
+        <w:pStyle w:val="Normal"/>
+        <w:rPr/>
+      </w:pPr>
+      <w:r>
+        <w:rPr/>
+        <w:t>bee -f bee-dexwar.xml -- doc/mycontacts/build/mycontacts.war</w:t>
       </w:r>
     </w:p>
     <w:p>
@@ -2516,27 +2417,7 @@
       </w:pPr>
       <w:r>
         <w:rPr/>
-        <w:t xml:space="preserve">If there is the webfolder app already running on your PC, then launch a browser in the emulator, access the webfolder, navigate to mycontacts.war and get a download link to it. Copy the link in the clipboard and then paste </w:t>
-      </w:r>
-      <w:r>
-        <w:rPr/>
-        <w:t>it</w:t>
-      </w:r>
-      <w:r>
-        <w:rPr/>
-        <w:t xml:space="preserve"> directly in Atjeews for a deployment.  </w:t>
-      </w:r>
-      <w:r>
-        <w:rPr/>
-        <w:t xml:space="preserve">Deployment </w:t>
-      </w:r>
-      <w:r>
-        <w:rPr/>
-        <w:t>using a browser of your PC</w:t>
-      </w:r>
-      <w:r>
-        <w:rPr/>
-        <w:t xml:space="preserve"> is a bit trickier. You need to tell to the emulator to forward certain port from its space to a port of your machine. You can use telnet to do that. Launch telnet first:</w:t>
+        <w:t>If there is the webfolder app already running on your PC, then launch a browser in the emulator, access the webfolder, navigate to mycontacts.war and get a download link to it. Copy the link in the clipboard and then paste it directly in Atjeews for a deployment.  Deployment using a browser of your PC is a bit trickier. You need to tell to the emulator to forward certain port from its space to a port of your machine. You can use telnet to do that. Launch telnet first:</w:t>
       </w:r>
     </w:p>
     <w:p>
@@ -2628,7 +2509,19 @@
       </w:pPr>
       <w:r>
         <w:rPr/>
-        <w:t>If your Android is 14 or later, every redeployment may require wiping all data, so debug your project in an emulator with lower Android version.</w:t>
+        <w:t xml:space="preserve">If your Android is 14 or later, every redeployment may require wiping all data, so debug your project in an emulator with lower Android version </w:t>
+      </w:r>
+      <w:r>
+        <w:rPr/>
+        <w:t>to be able to redeploy without purging all data</w:t>
+      </w:r>
+      <w:r>
+        <w:rPr/>
+        <w:t xml:space="preserve">. </w:t>
+      </w:r>
+      <w:r>
+        <w:rPr/>
+        <w:t>Redeploy will also require to restart Atjeews to see changes.</w:t>
       </w:r>
     </w:p>
     <w:p>

</xml_diff>